<commit_message>
added limitations to the attributes
</commit_message>
<xml_diff>
--- a/Documentation/LiftRight.docx
+++ b/Documentation/LiftRight.docx
@@ -135,6 +135,13 @@
         </w:rPr>
         <w:t>Ali salah 221000</w:t>
       </w:r>
+      <w:r>
+        <w:rPr>
+          <w:rFonts w:ascii="Times New Roman" w:hAnsi="Times New Roman" w:cs="Times New Roman"/>
+          <w:lang w:val="en-US"/>
+        </w:rPr>
+        <w:t>295</w:t>
+      </w:r>
     </w:p>
     <w:p>
       <w:pPr>
@@ -178,6 +185,13 @@
         </w:rPr>
         <w:t xml:space="preserve"> 221000</w:t>
       </w:r>
+      <w:r>
+        <w:rPr>
+          <w:rFonts w:ascii="Times New Roman" w:hAnsi="Times New Roman" w:cs="Times New Roman"/>
+          <w:lang w:val="en-US"/>
+        </w:rPr>
+        <w:t>968</w:t>
+      </w:r>
     </w:p>
     <w:p>
       <w:pPr>
@@ -223,53 +237,12 @@
           <w:lang w:val="en-US"/>
         </w:rPr>
       </w:pPr>
-      <w:proofErr w:type="spellStart"/>
       <w:r>
         <w:rPr>
           <w:rFonts w:ascii="Times New Roman" w:hAnsi="Times New Roman" w:cs="Times New Roman"/>
           <w:lang w:val="en-US"/>
         </w:rPr>
-        <w:t>Yomna</w:t>
-      </w:r>
-      <w:proofErr w:type="spellEnd"/>
-      <w:r>
-        <w:rPr>
-          <w:rFonts w:ascii="Times New Roman" w:hAnsi="Times New Roman" w:cs="Times New Roman"/>
-          <w:lang w:val="en-US"/>
-        </w:rPr>
-        <w:t xml:space="preserve"> </w:t>
-      </w:r>
-      <w:proofErr w:type="spellStart"/>
-      <w:r>
-        <w:rPr>
-          <w:rFonts w:ascii="Times New Roman" w:hAnsi="Times New Roman" w:cs="Times New Roman"/>
-          <w:lang w:val="en-US"/>
-        </w:rPr>
-        <w:t>Awad</w:t>
-      </w:r>
-      <w:proofErr w:type="spellEnd"/>
-      <w:r>
-        <w:rPr>
-          <w:rFonts w:ascii="Times New Roman" w:hAnsi="Times New Roman" w:cs="Times New Roman"/>
-          <w:lang w:val="en-US"/>
-        </w:rPr>
-        <w:t xml:space="preserve"> </w:t>
-      </w:r>
-      <w:proofErr w:type="spellStart"/>
-      <w:r>
-        <w:rPr>
-          <w:rFonts w:ascii="Times New Roman" w:hAnsi="Times New Roman" w:cs="Times New Roman"/>
-          <w:lang w:val="en-US"/>
-        </w:rPr>
-        <w:t>Khairy</w:t>
-      </w:r>
-      <w:proofErr w:type="spellEnd"/>
-      <w:r>
-        <w:rPr>
-          <w:rFonts w:ascii="Times New Roman" w:hAnsi="Times New Roman" w:cs="Times New Roman"/>
-          <w:lang w:val="en-US"/>
-        </w:rPr>
-        <w:t xml:space="preserve"> 221001896</w:t>
+        <w:t>Yomna Awad Khairy 221001896</w:t>
       </w:r>
     </w:p>
     <w:p>
@@ -455,9 +428,15 @@
     <w:sdt>
       <w:sdtPr>
         <w:rPr>
-          <w:rFonts w:ascii="Times New Roman" w:hAnsi="Times New Roman" w:cs="Times New Roman"/>
+          <w:rFonts w:ascii="Times New Roman" w:eastAsiaTheme="minorHAnsi" w:hAnsi="Times New Roman" w:cs="Times New Roman"/>
+          <w:b w:val="0"/>
+          <w:bCs w:val="0"/>
+          <w:color w:val="auto"/>
+          <w:kern w:val="2"/>
           <w:sz w:val="24"/>
           <w:szCs w:val="24"/>
+          <w:lang w:val="en-EG"/>
+          <w14:ligatures w14:val="standardContextual"/>
         </w:rPr>
         <w:id w:val="-1660304132"/>
         <w:docPartObj>
@@ -467,12 +446,7 @@
       </w:sdtPr>
       <w:sdtEndPr>
         <w:rPr>
-          <w:rFonts w:eastAsiaTheme="minorHAnsi"/>
           <w:noProof/>
-          <w:color w:val="auto"/>
-          <w:kern w:val="2"/>
-          <w:lang w:val="en-EG"/>
-          <w14:ligatures w14:val="standardContextual"/>
         </w:rPr>
       </w:sdtEndPr>
       <w:sdtContent>

</xml_diff>